<commit_message>
Update README and add new labs for game development and interrupt handling
- Expanded the README to include details about Labs 7-9, focusing on game development and interrupt handling techniques.
- Added new experiments covering ball animation, number racing, and snake game implementations.
- Updated learning objectives to reflect new topics such as external interrupts and ADC processing.
</commit_message>
<xml_diff>
--- a/微處理機結報範例.docx
+++ b/微處理機結報範例.docx
@@ -1,30 +1,30 @@
 
 <file path=word/document.xml><?xml version="1.0" encoding="utf-8"?>
-<w:document xmlns:wpc="http://schemas.microsoft.com/office/word/2010/wordprocessingCanvas" xmlns:cx="http://schemas.microsoft.com/office/drawing/2014/chartex" xmlns:cx1="http://schemas.microsoft.com/office/drawing/2015/9/8/chartex" xmlns:cx2="http://schemas.microsoft.com/office/drawing/2015/10/21/chartex" xmlns:cx3="http://schemas.microsoft.com/office/drawing/2016/5/9/chartex" xmlns:cx4="http://schemas.microsoft.com/office/drawing/2016/5/10/chartex" xmlns:cx5="http://schemas.microsoft.com/office/drawing/2016/5/11/chartex" xmlns:cx6="http://schemas.microsoft.com/office/drawing/2016/5/12/chartex" xmlns:cx7="http://schemas.microsoft.com/office/drawing/2016/5/13/chartex" xmlns:cx8="http://schemas.microsoft.com/office/drawing/2016/5/14/chartex" xmlns:mc="http://schemas.openxmlformats.org/markup-compatibility/2006" xmlns:aink="http://schemas.microsoft.com/office/drawing/2016/ink" xmlns:am3d="http://schemas.microsoft.com/office/drawing/2017/model3d" xmlns:o="urn:schemas-microsoft-com:office:office" xmlns:oel="http://schemas.microsoft.com/office/2019/extlst" xmlns:r="http://schemas.openxmlformats.org/officeDocument/2006/relationships" xmlns:m="http://schemas.openxmlformats.org/officeDocument/2006/math" xmlns:v="urn:schemas-microsoft-com:vml" xmlns:wp14="http://schemas.microsoft.com/office/word/2010/wordprocessingDrawing" xmlns:wp="http://schemas.openxmlformats.org/drawingml/2006/wordprocessingDrawing" xmlns:w10="urn:schemas-microsoft-com:office:word" xmlns:w="http://schemas.openxmlformats.org/wordprocessingml/2006/main" xmlns:w14="http://schemas.microsoft.com/office/word/2010/wordml" xmlns:w15="http://schemas.microsoft.com/office/word/2012/wordml" xmlns:w16cex="http://schemas.microsoft.com/office/word/2018/wordml/cex" xmlns:w16cid="http://schemas.microsoft.com/office/word/2016/wordml/cid" xmlns:w16="http://schemas.microsoft.com/office/word/2018/wordml" xmlns:w16sdtdh="http://schemas.microsoft.com/office/word/2020/wordml/sdtdatahash" xmlns:w16se="http://schemas.microsoft.com/office/word/2015/wordml/symex" xmlns:wpg="http://schemas.microsoft.com/office/word/2010/wordprocessingGroup" xmlns:wpi="http://schemas.microsoft.com/office/word/2010/wordprocessingInk" xmlns:wne="http://schemas.microsoft.com/office/word/2006/wordml" xmlns:wps="http://schemas.microsoft.com/office/word/2010/wordprocessingShape" mc:Ignorable="w14 w15 w16se w16cid w16 w16cex w16sdtdh wp14">
+<w:document xmlns:wpc="http://schemas.microsoft.com/office/word/2010/wordprocessingCanvas" xmlns:cx="http://schemas.microsoft.com/office/drawing/2014/chartex" xmlns:cx1="http://schemas.microsoft.com/office/drawing/2015/9/8/chartex" xmlns:cx2="http://schemas.microsoft.com/office/drawing/2015/10/21/chartex" xmlns:cx3="http://schemas.microsoft.com/office/drawing/2016/5/9/chartex" xmlns:cx4="http://schemas.microsoft.com/office/drawing/2016/5/10/chartex" xmlns:cx5="http://schemas.microsoft.com/office/drawing/2016/5/11/chartex" xmlns:cx6="http://schemas.microsoft.com/office/drawing/2016/5/12/chartex" xmlns:cx7="http://schemas.microsoft.com/office/drawing/2016/5/13/chartex" xmlns:cx8="http://schemas.microsoft.com/office/drawing/2016/5/14/chartex" xmlns:mc="http://schemas.openxmlformats.org/markup-compatibility/2006" xmlns:aink="http://schemas.microsoft.com/office/drawing/2016/ink" xmlns:am3d="http://schemas.microsoft.com/office/drawing/2017/model3d" xmlns:o="urn:schemas-microsoft-com:office:office" xmlns:oel="http://schemas.microsoft.com/office/2019/extlst" xmlns:r="http://schemas.openxmlformats.org/officeDocument/2006/relationships" xmlns:m="http://schemas.openxmlformats.org/officeDocument/2006/math" xmlns:v="urn:schemas-microsoft-com:vml" xmlns:wp14="http://schemas.microsoft.com/office/word/2010/wordprocessingDrawing" xmlns:wp="http://schemas.openxmlformats.org/drawingml/2006/wordprocessingDrawing" xmlns:w10="urn:schemas-microsoft-com:office:word" xmlns:w="http://schemas.openxmlformats.org/wordprocessingml/2006/main" xmlns:w14="http://schemas.microsoft.com/office/word/2010/wordml" xmlns:w15="http://schemas.microsoft.com/office/word/2012/wordml" xmlns:w16cex="http://schemas.microsoft.com/office/word/2018/wordml/cex" xmlns:w16cid="http://schemas.microsoft.com/office/word/2016/wordml/cid" xmlns:w16="http://schemas.microsoft.com/office/word/2018/wordml" xmlns:w16du="http://schemas.microsoft.com/office/word/2023/wordml/word16du" xmlns:w16sdtdh="http://schemas.microsoft.com/office/word/2020/wordml/sdtdatahash" xmlns:w16sdtfl="http://schemas.microsoft.com/office/word/2024/wordml/sdtformatlock" xmlns:w16se="http://schemas.microsoft.com/office/word/2015/wordml/symex" xmlns:wpg="http://schemas.microsoft.com/office/word/2010/wordprocessingGroup" xmlns:wpi="http://schemas.microsoft.com/office/word/2010/wordprocessingInk" xmlns:wne="http://schemas.microsoft.com/office/word/2006/wordml" xmlns:wps="http://schemas.microsoft.com/office/word/2010/wordprocessingShape" mc:Ignorable="w14 w15 w16se w16cid w16 w16cex w16sdtdh w16sdtfl w16du wp14">
   <w:body>
     <w:p>
       <w:pPr>
         <w:jc w:val="center"/>
         <w:rPr>
-          <w:rFonts w:eastAsia="標楷體" w:hint="eastAsia"/>
-        </w:rPr>
-      </w:pPr>
-      <w:r>
-        <w:rPr>
-          <w:rFonts w:eastAsia="標楷體" w:hint="eastAsia"/>
+          <w:rFonts w:eastAsia="DFKai-SB"/>
+        </w:rPr>
+      </w:pPr>
+      <w:r>
+        <w:rPr>
+          <w:rFonts w:ascii="BiauKaiTC Regular" w:eastAsia="BiauKaiTC Regular" w:hAnsi="BiauKaiTC Regular" w:hint="eastAsia"/>
         </w:rPr>
         <w:t>微處理機系統實習</w:t>
       </w:r>
       <w:r>
         <w:rPr>
-          <w:rFonts w:eastAsia="標楷體" w:hint="eastAsia"/>
+          <w:rFonts w:eastAsia="DFKai-SB" w:hint="eastAsia"/>
         </w:rPr>
         <w:tab/>
         <w:t>Lab</w:t>
       </w:r>
       <w:r>
         <w:rPr>
-          <w:rFonts w:eastAsia="標楷體" w:hint="eastAsia"/>
+          <w:rFonts w:eastAsia="DFKai-SB" w:hint="eastAsia"/>
         </w:rPr>
         <w:t>1</w:t>
       </w:r>
@@ -33,86 +33,69 @@
       <w:pPr>
         <w:jc w:val="center"/>
         <w:rPr>
-          <w:rFonts w:eastAsia="標楷體" w:hint="eastAsia"/>
+          <w:rFonts w:ascii="BiauKaiTC Regular" w:eastAsia="BiauKaiTC Regular" w:hAnsi="BiauKaiTC Regular"/>
           <w:u w:val="single"/>
         </w:rPr>
       </w:pPr>
       <w:r>
         <w:rPr>
-          <w:rFonts w:eastAsia="標楷體" w:hint="eastAsia"/>
+          <w:rFonts w:ascii="BiauKaiTC Regular" w:eastAsia="BiauKaiTC Regular" w:hAnsi="BiauKaiTC Regular" w:hint="eastAsia"/>
         </w:rPr>
         <w:t>班級：</w:t>
       </w:r>
       <w:r>
         <w:rPr>
-          <w:rFonts w:eastAsia="標楷體" w:hint="eastAsia"/>
-          <w:u w:val="single"/>
+          <w:rFonts w:ascii="BiauKaiTC Regular" w:eastAsia="BiauKaiTC Regular" w:hAnsi="BiauKaiTC Regular" w:hint="eastAsia"/>
         </w:rPr>
         <w:t>資訊</w:t>
       </w:r>
       <w:r>
         <w:rPr>
-          <w:rFonts w:ascii="Segoe UI Emoji" w:eastAsia="Segoe UI Emoji" w:hAnsi="Segoe UI Emoji" w:cs="Segoe UI Emoji" w:hint="eastAsia"/>
-          <w:u w:val="single"/>
-        </w:rPr>
-        <w:t>○</w:t>
-      </w:r>
-      <w:r>
-        <w:rPr>
-          <w:rFonts w:eastAsia="標楷體" w:hint="eastAsia"/>
-          <w:u w:val="single"/>
-        </w:rPr>
-        <w:t>甲</w:t>
-      </w:r>
-      <w:r>
-        <w:rPr>
-          <w:rFonts w:eastAsia="標楷體" w:hint="eastAsia"/>
+          <w:rFonts w:ascii="BiauKaiTC Regular" w:eastAsia="BiauKaiTC Regular" w:hAnsi="BiauKaiTC Regular" w:cs="Microsoft JhengHei" w:hint="eastAsia"/>
+        </w:rPr>
+        <w:t>三乙</w:t>
+      </w:r>
+      <w:r>
+        <w:rPr>
+          <w:rFonts w:ascii="BiauKaiTC Regular" w:eastAsia="BiauKaiTC Regular" w:hAnsi="BiauKaiTC Regular" w:hint="eastAsia"/>
+        </w:rPr>
+        <w:t xml:space="preserve"> 學號：</w:t>
+      </w:r>
+      <w:r>
+        <w:rPr>
+          <w:rFonts w:eastAsia="DFKai-SB" w:hint="eastAsia"/>
+        </w:rPr>
+        <w:t>D</w:t>
+      </w:r>
+      <w:r>
+        <w:rPr>
+          <w:rFonts w:eastAsia="DFKai-SB"/>
+        </w:rPr>
+        <w:t>1210799</w:t>
+      </w:r>
+      <w:r>
+        <w:rPr>
+          <w:rFonts w:eastAsia="DFKai-SB" w:hint="eastAsia"/>
         </w:rPr>
         <w:t xml:space="preserve"> </w:t>
       </w:r>
       <w:r>
         <w:rPr>
-          <w:rFonts w:eastAsia="標楷體" w:hint="eastAsia"/>
-        </w:rPr>
-        <w:t>學號：</w:t>
-      </w:r>
-      <w:r>
-        <w:rPr>
-          <w:rFonts w:eastAsia="標楷體" w:hint="eastAsia"/>
-          <w:u w:val="single"/>
-        </w:rPr>
-        <w:t>D0</w:t>
-      </w:r>
-      <w:r>
-        <w:rPr>
-          <w:rFonts w:eastAsia="標楷體" w:hint="eastAsia"/>
-          <w:u w:val="single"/>
-        </w:rPr>
-        <w:t>123456</w:t>
-      </w:r>
-      <w:r>
-        <w:rPr>
-          <w:rFonts w:eastAsia="標楷體" w:hint="eastAsia"/>
-        </w:rPr>
-        <w:t xml:space="preserve"> </w:t>
-      </w:r>
-      <w:r>
-        <w:rPr>
-          <w:rFonts w:eastAsia="標楷體" w:hint="eastAsia"/>
+          <w:rFonts w:ascii="BiauKaiTC Regular" w:eastAsia="BiauKaiTC Regular" w:hAnsi="BiauKaiTC Regular" w:hint="eastAsia"/>
         </w:rPr>
         <w:t>姓名：</w:t>
       </w:r>
       <w:r>
         <w:rPr>
-          <w:rFonts w:eastAsia="標楷體" w:hint="eastAsia"/>
-        </w:rPr>
-        <w:t>王小明</w:t>
-      </w:r>
-      <w:r>
-        <w:rPr>
-          <w:rFonts w:eastAsia="標楷體" w:hint="eastAsia"/>
-        </w:rPr>
-        <w:t>.</w:t>
+          <w:rFonts w:ascii="BiauKaiTC Regular" w:eastAsia="BiauKaiTC Regular" w:hAnsi="BiauKaiTC Regular" w:hint="eastAsia"/>
+        </w:rPr>
+        <w:t>王</w:t>
+      </w:r>
+      <w:r>
+        <w:rPr>
+          <w:rFonts w:ascii="BiauKaiTC Regular" w:eastAsia="BiauKaiTC Regular" w:hAnsi="BiauKaiTC Regular" w:hint="eastAsia"/>
+        </w:rPr>
+        <w:t>建葦</w:t>
       </w:r>
     </w:p>
     <w:p>
@@ -121,49 +104,28 @@
         <w:autoSpaceDN w:val="0"/>
         <w:adjustRightInd w:val="0"/>
         <w:rPr>
-          <w:rFonts w:eastAsia="標楷體" w:cs="標楷體"/>
+          <w:rFonts w:ascii="BiauKaiTC Regular" w:eastAsia="BiauKaiTC Regular" w:hAnsi="BiauKaiTC Regular" w:cs="DFKai-SB"/>
           <w:kern w:val="0"/>
         </w:rPr>
       </w:pPr>
       <w:r>
         <w:rPr>
-          <w:rFonts w:eastAsia="標楷體" w:cs="標楷體" w:hint="eastAsia"/>
+          <w:rFonts w:ascii="BiauKaiTC Regular" w:eastAsia="BiauKaiTC Regular" w:hAnsi="BiauKaiTC Regular" w:cs="DFKai-SB" w:hint="eastAsia"/>
           <w:kern w:val="0"/>
         </w:rPr>
-        <w:t>一</w:t>
-      </w:r>
-      <w:r>
-        <w:rPr>
-          <w:rFonts w:eastAsia="標楷體" w:cs="標楷體" w:hint="eastAsia"/>
-          <w:kern w:val="0"/>
-        </w:rPr>
-        <w:t>、【</w:t>
-      </w:r>
-      <w:r>
-        <w:rPr>
-          <w:rFonts w:eastAsia="標楷體" w:cs="標楷體" w:hint="eastAsia"/>
-          <w:kern w:val="0"/>
-        </w:rPr>
-        <w:t>實驗目的</w:t>
-      </w:r>
-      <w:r>
-        <w:rPr>
-          <w:rFonts w:eastAsia="標楷體" w:cs="標楷體" w:hint="eastAsia"/>
-          <w:kern w:val="0"/>
-        </w:rPr>
-        <w:t>】：</w:t>
+        <w:t>一、【實驗目的】：</w:t>
       </w:r>
     </w:p>
     <w:p>
       <w:pPr>
         <w:ind w:leftChars="300" w:left="720"/>
         <w:rPr>
-          <w:rFonts w:eastAsia="標楷體"/>
-        </w:rPr>
-      </w:pPr>
-      <w:r>
-        <w:rPr>
-          <w:rFonts w:eastAsia="標楷體"/>
+          <w:rFonts w:eastAsia="DFKai-SB"/>
+        </w:rPr>
+      </w:pPr>
+      <w:r>
+        <w:rPr>
+          <w:rFonts w:eastAsia="DFKai-SB"/>
         </w:rPr>
         <w:t>What was your design? What were the concepts you have used for your design?</w:t>
       </w:r>
@@ -172,15 +134,15 @@
       <w:pPr>
         <w:ind w:leftChars="300" w:left="720"/>
         <w:rPr>
-          <w:rFonts w:eastAsia="標楷體"/>
-        </w:rPr>
-      </w:pPr>
-    </w:p>
-    <w:p>
-      <w:pPr>
-        <w:ind w:left="240" w:firstLine="480"/>
-        <w:rPr>
-          <w:rFonts w:eastAsia="標楷體" w:hAnsi="新細明體" w:hint="eastAsia"/>
+          <w:rFonts w:eastAsia="DFKai-SB"/>
+        </w:rPr>
+      </w:pPr>
+    </w:p>
+    <w:p>
+      <w:pPr>
+        <w:ind w:leftChars="300" w:left="720"/>
+        <w:rPr>
+          <w:rFonts w:eastAsia="DFKai-SB"/>
         </w:rPr>
       </w:pPr>
     </w:p>
@@ -190,7 +152,7 @@
         <w:autoSpaceDN w:val="0"/>
         <w:adjustRightInd w:val="0"/>
         <w:rPr>
-          <w:rFonts w:ascii="標楷體" w:eastAsia="標楷體" w:cs="標楷體"/>
+          <w:rFonts w:ascii="BiauKaiTC Regular" w:eastAsia="BiauKaiTC Regular" w:hAnsi="BiauKaiTC Regular" w:cs="DFKai-SB"/>
           <w:kern w:val="0"/>
           <w:sz w:val="20"/>
           <w:szCs w:val="20"/>
@@ -198,7 +160,7 @@
       </w:pPr>
       <w:r>
         <w:rPr>
-          <w:rFonts w:ascii="標楷體" w:eastAsia="標楷體" w:cs="標楷體" w:hint="eastAsia"/>
+          <w:rFonts w:ascii="BiauKaiTC Regular" w:eastAsia="BiauKaiTC Regular" w:hAnsi="BiauKaiTC Regular" w:cs="DFKai-SB" w:hint="eastAsia"/>
           <w:kern w:val="0"/>
         </w:rPr>
         <w:t>二、【遭遇的問題】：</w:t>
@@ -208,12 +170,12 @@
       <w:pPr>
         <w:ind w:leftChars="300" w:left="720"/>
         <w:rPr>
-          <w:rFonts w:eastAsia="標楷體"/>
-        </w:rPr>
-      </w:pPr>
-      <w:r>
-        <w:rPr>
-          <w:rFonts w:eastAsia="標楷體"/>
+          <w:rFonts w:eastAsia="DFKai-SB"/>
+        </w:rPr>
+      </w:pPr>
+      <w:r>
+        <w:rPr>
+          <w:rFonts w:eastAsia="DFKai-SB"/>
         </w:rPr>
         <w:t>What problems you faced during design and implementation?</w:t>
       </w:r>
@@ -222,20 +184,15 @@
       <w:pPr>
         <w:ind w:leftChars="300" w:left="720"/>
         <w:rPr>
-          <w:rFonts w:eastAsia="標楷體" w:hint="eastAsia"/>
-        </w:rPr>
-      </w:pPr>
-      <w:r>
-        <w:rPr>
-          <w:rFonts w:eastAsia="標楷體" w:hint="eastAsia"/>
-        </w:rPr>
-        <w:t xml:space="preserve"> </w:t>
-      </w:r>
-    </w:p>
-    <w:p>
-      <w:pPr>
-        <w:rPr>
-          <w:rFonts w:ascii="標楷體" w:eastAsia="標楷體" w:hAnsi="標楷體" w:hint="eastAsia"/>
+          <w:rFonts w:eastAsia="DFKai-SB"/>
+        </w:rPr>
+      </w:pPr>
+    </w:p>
+    <w:p>
+      <w:pPr>
+        <w:ind w:leftChars="300" w:left="720"/>
+        <w:rPr>
+          <w:rFonts w:eastAsia="DFKai-SB"/>
         </w:rPr>
       </w:pPr>
     </w:p>
@@ -245,7 +202,7 @@
         <w:autoSpaceDN w:val="0"/>
         <w:adjustRightInd w:val="0"/>
         <w:rPr>
-          <w:rFonts w:ascii="標楷體" w:eastAsia="標楷體" w:cs="標楷體"/>
+          <w:rFonts w:ascii="BiauKaiTC Regular" w:eastAsia="BiauKaiTC Regular" w:hAnsi="BiauKaiTC Regular" w:cs="DFKai-SB"/>
           <w:kern w:val="0"/>
           <w:sz w:val="20"/>
           <w:szCs w:val="20"/>
@@ -253,7 +210,7 @@
       </w:pPr>
       <w:r>
         <w:rPr>
-          <w:rFonts w:ascii="標楷體" w:eastAsia="標楷體" w:cs="標楷體" w:hint="eastAsia"/>
+          <w:rFonts w:ascii="BiauKaiTC Regular" w:eastAsia="BiauKaiTC Regular" w:hAnsi="BiauKaiTC Regular" w:cs="DFKai-SB" w:hint="eastAsia"/>
           <w:kern w:val="0"/>
         </w:rPr>
         <w:t>三、【解決方法】：</w:t>
@@ -263,12 +220,12 @@
       <w:pPr>
         <w:ind w:leftChars="200" w:left="480" w:firstLineChars="100" w:firstLine="240"/>
         <w:rPr>
-          <w:rFonts w:eastAsia="標楷體"/>
-        </w:rPr>
-      </w:pPr>
-      <w:r>
-        <w:rPr>
-          <w:rFonts w:eastAsia="標楷體"/>
+          <w:rFonts w:eastAsia="DFKai-SB"/>
+        </w:rPr>
+      </w:pPr>
+      <w:r>
+        <w:rPr>
+          <w:rFonts w:eastAsia="DFKai-SB"/>
         </w:rPr>
         <w:t>How did you solve the problems?</w:t>
       </w:r>
@@ -277,48 +234,35 @@
       <w:pPr>
         <w:ind w:leftChars="200" w:left="480" w:firstLineChars="100" w:firstLine="240"/>
         <w:rPr>
-          <w:rFonts w:eastAsia="標楷體"/>
-        </w:rPr>
-      </w:pPr>
-      <w:r>
-        <w:rPr>
-          <w:rFonts w:eastAsia="標楷體"/>
-        </w:rPr>
-        <w:t xml:space="preserve"> </w:t>
-      </w:r>
-    </w:p>
-    <w:p>
-      <w:pPr>
-        <w:ind w:leftChars="200" w:left="480"/>
-        <w:rPr>
-          <w:rFonts w:ascii="標楷體" w:eastAsia="標楷體" w:hAnsi="標楷體" w:hint="eastAsia"/>
-        </w:rPr>
-      </w:pPr>
-    </w:p>
-    <w:p>
-      <w:pPr>
-        <w:rPr>
-          <w:rFonts w:ascii="標楷體" w:eastAsia="標楷體" w:hAnsi="標楷體" w:cs="標楷體" w:hint="eastAsia"/>
+          <w:rFonts w:eastAsia="DFKai-SB"/>
+        </w:rPr>
+      </w:pPr>
+    </w:p>
+    <w:p>
+      <w:pPr>
+        <w:ind w:leftChars="200" w:left="480" w:firstLineChars="100" w:firstLine="240"/>
+        <w:rPr>
+          <w:rFonts w:eastAsia="DFKai-SB"/>
+        </w:rPr>
+      </w:pPr>
+    </w:p>
+    <w:p>
+      <w:pPr>
+        <w:rPr>
+          <w:rFonts w:ascii="BiauKaiTC Regular" w:eastAsia="BiauKaiTC Regular" w:hAnsi="BiauKaiTC Regular" w:cs="DFKai-SB"/>
           <w:kern w:val="0"/>
         </w:rPr>
       </w:pPr>
       <w:r>
         <w:rPr>
-          <w:rFonts w:ascii="標楷體" w:eastAsia="標楷體" w:hAnsi="標楷體" w:cs="標楷體" w:hint="eastAsia"/>
+          <w:rFonts w:ascii="BiauKaiTC Regular" w:eastAsia="BiauKaiTC Regular" w:hAnsi="BiauKaiTC Regular" w:cs="DFKai-SB" w:hint="eastAsia"/>
           <w:kern w:val="0"/>
         </w:rPr>
-        <w:t>四</w:t>
-      </w:r>
-      <w:r>
-        <w:rPr>
-          <w:rFonts w:ascii="標楷體" w:eastAsia="標楷體" w:hAnsi="標楷體" w:cs="標楷體" w:hint="eastAsia"/>
-          <w:kern w:val="0"/>
-        </w:rPr>
-        <w:t>、【</w:t>
-      </w:r>
-      <w:r>
-        <w:rPr>
-          <w:rFonts w:ascii="標楷體" w:eastAsia="標楷體" w:hAnsi="標楷體" w:cs="新細明體" w:hint="eastAsia"/>
+        <w:t>四、【</w:t>
+      </w:r>
+      <w:r>
+        <w:rPr>
+          <w:rFonts w:ascii="BiauKaiTC Regular" w:eastAsia="BiauKaiTC Regular" w:hAnsi="BiauKaiTC Regular" w:cs="PMingLiU" w:hint="eastAsia"/>
           <w:color w:val="000000"/>
           <w:kern w:val="0"/>
         </w:rPr>
@@ -326,7 +270,7 @@
       </w:r>
       <w:r>
         <w:rPr>
-          <w:rFonts w:ascii="標楷體" w:eastAsia="標楷體" w:hAnsi="標楷體" w:cs="標楷體" w:hint="eastAsia"/>
+          <w:rFonts w:ascii="BiauKaiTC Regular" w:eastAsia="BiauKaiTC Regular" w:hAnsi="BiauKaiTC Regular" w:cs="DFKai-SB" w:hint="eastAsia"/>
           <w:kern w:val="0"/>
         </w:rPr>
         <w:t>】：</w:t>
@@ -336,12 +280,12 @@
       <w:pPr>
         <w:ind w:leftChars="200" w:left="480" w:firstLineChars="100" w:firstLine="240"/>
         <w:rPr>
-          <w:rFonts w:eastAsia="標楷體"/>
-        </w:rPr>
-      </w:pPr>
-      <w:r>
-        <w:rPr>
-          <w:rFonts w:eastAsia="標楷體" w:hint="eastAsia"/>
+          <w:rFonts w:eastAsia="DFKai-SB"/>
+        </w:rPr>
+      </w:pPr>
+      <w:r>
+        <w:rPr>
+          <w:rFonts w:eastAsia="DFKai-SB" w:hint="eastAsia"/>
         </w:rPr>
         <w:t>Was there any problem that you were unable to solve? Why was it unsolvable?</w:t>
       </w:r>
@@ -350,25 +294,63 @@
       <w:pPr>
         <w:ind w:leftChars="200" w:left="480" w:firstLineChars="100" w:firstLine="240"/>
         <w:rPr>
-          <w:rFonts w:eastAsia="標楷體" w:hint="eastAsia"/>
-        </w:rPr>
-      </w:pPr>
-      <w:r>
-        <w:rPr>
-          <w:rFonts w:eastAsia="標楷體" w:hint="eastAsia"/>
-        </w:rPr>
-        <w:t xml:space="preserve"> </w:t>
-      </w:r>
-    </w:p>
-    <w:p>
-      <w:pPr>
-        <w:rPr>
-          <w:rFonts w:hint="eastAsia"/>
-        </w:rPr>
-      </w:pPr>
-      <w:r>
-        <w:tab/>
-      </w:r>
+          <w:rFonts w:eastAsia="DFKai-SB"/>
+        </w:rPr>
+      </w:pPr>
+    </w:p>
+    <w:p>
+      <w:pPr>
+        <w:ind w:leftChars="200" w:left="480" w:firstLineChars="100" w:firstLine="240"/>
+        <w:rPr>
+          <w:rFonts w:eastAsia="DFKai-SB"/>
+        </w:rPr>
+      </w:pPr>
+    </w:p>
+    <w:p>
+      <w:pPr>
+        <w:rPr>
+          <w:rFonts w:ascii="BiauKaiTC Regular" w:eastAsia="BiauKaiTC Regular" w:hAnsi="BiauKaiTC Regular"/>
+        </w:rPr>
+      </w:pPr>
+      <w:r>
+        <w:rPr>
+          <w:rFonts w:ascii="BiauKaiTC Regular" w:eastAsia="BiauKaiTC Regular" w:hAnsi="BiauKaiTC Regular"/>
+        </w:rPr>
+        <w:t>五、</w:t>
+      </w:r>
+      <w:r>
+        <w:rPr>
+          <w:rFonts w:ascii="BiauKaiTC Regular" w:eastAsia="BiauKaiTC Regular" w:hAnsi="BiauKaiTC Regular"/>
+          <w:kern w:val="0"/>
+        </w:rPr>
+        <w:t>【</w:t>
+      </w:r>
+      <w:r>
+        <w:rPr>
+          <w:rFonts w:ascii="BiauKaiTC Regular" w:eastAsia="BiauKaiTC Regular" w:hAnsi="BiauKaiTC Regular"/>
+        </w:rPr>
+        <w:t>程式碼</w:t>
+      </w:r>
+      <w:r>
+        <w:rPr>
+          <w:rFonts w:ascii="BiauKaiTC Regular" w:eastAsia="BiauKaiTC Regular" w:hAnsi="BiauKaiTC Regular"/>
+          <w:kern w:val="0"/>
+        </w:rPr>
+        <w:t>】</w:t>
+      </w:r>
+      <w:r>
+        <w:rPr>
+          <w:rFonts w:ascii="BiauKaiTC Regular" w:eastAsia="BiauKaiTC Regular" w:hAnsi="BiauKaiTC Regular"/>
+        </w:rPr>
+        <w:t>：</w:t>
+      </w:r>
+    </w:p>
+    <w:p>
+      <w:pPr>
+        <w:rPr>
+          <w:rFonts w:eastAsia="DFKai-SB"/>
+        </w:rPr>
+      </w:pPr>
     </w:p>
     <w:sectPr>
       <w:pgSz w:w="11906" w:h="16838"/>
@@ -381,7 +363,7 @@
 </file>
 
 <file path=word/numbering.xml><?xml version="1.0" encoding="utf-8"?>
-<w:numbering xmlns:wpc="http://schemas.microsoft.com/office/word/2010/wordprocessingCanvas" xmlns:cx="http://schemas.microsoft.com/office/drawing/2014/chartex" xmlns:cx1="http://schemas.microsoft.com/office/drawing/2015/9/8/chartex" xmlns:cx2="http://schemas.microsoft.com/office/drawing/2015/10/21/chartex" xmlns:cx3="http://schemas.microsoft.com/office/drawing/2016/5/9/chartex" xmlns:cx4="http://schemas.microsoft.com/office/drawing/2016/5/10/chartex" xmlns:cx5="http://schemas.microsoft.com/office/drawing/2016/5/11/chartex" xmlns:cx6="http://schemas.microsoft.com/office/drawing/2016/5/12/chartex" xmlns:cx7="http://schemas.microsoft.com/office/drawing/2016/5/13/chartex" xmlns:cx8="http://schemas.microsoft.com/office/drawing/2016/5/14/chartex" xmlns:mc="http://schemas.openxmlformats.org/markup-compatibility/2006" xmlns:aink="http://schemas.microsoft.com/office/drawing/2016/ink" xmlns:am3d="http://schemas.microsoft.com/office/drawing/2017/model3d" xmlns:o="urn:schemas-microsoft-com:office:office" xmlns:oel="http://schemas.microsoft.com/office/2019/extlst" xmlns:r="http://schemas.openxmlformats.org/officeDocument/2006/relationships" xmlns:m="http://schemas.openxmlformats.org/officeDocument/2006/math" xmlns:v="urn:schemas-microsoft-com:vml" xmlns:wp14="http://schemas.microsoft.com/office/word/2010/wordprocessingDrawing" xmlns:wp="http://schemas.openxmlformats.org/drawingml/2006/wordprocessingDrawing" xmlns:w10="urn:schemas-microsoft-com:office:word" xmlns:w="http://schemas.openxmlformats.org/wordprocessingml/2006/main" xmlns:w14="http://schemas.microsoft.com/office/word/2010/wordml" xmlns:w15="http://schemas.microsoft.com/office/word/2012/wordml" xmlns:w16cex="http://schemas.microsoft.com/office/word/2018/wordml/cex" xmlns:w16cid="http://schemas.microsoft.com/office/word/2016/wordml/cid" xmlns:w16="http://schemas.microsoft.com/office/word/2018/wordml" xmlns:w16sdtdh="http://schemas.microsoft.com/office/word/2020/wordml/sdtdatahash" xmlns:w16se="http://schemas.microsoft.com/office/word/2015/wordml/symex" xmlns:wpg="http://schemas.microsoft.com/office/word/2010/wordprocessingGroup" xmlns:wpi="http://schemas.microsoft.com/office/word/2010/wordprocessingInk" xmlns:wne="http://schemas.microsoft.com/office/word/2006/wordml" xmlns:wps="http://schemas.microsoft.com/office/word/2010/wordprocessingShape" mc:Ignorable="w14 w15 w16se w16cid w16 w16cex w16sdtdh wp14">
+<w:numbering xmlns:wpc="http://schemas.microsoft.com/office/word/2010/wordprocessingCanvas" xmlns:cx="http://schemas.microsoft.com/office/drawing/2014/chartex" xmlns:cx1="http://schemas.microsoft.com/office/drawing/2015/9/8/chartex" xmlns:cx2="http://schemas.microsoft.com/office/drawing/2015/10/21/chartex" xmlns:cx3="http://schemas.microsoft.com/office/drawing/2016/5/9/chartex" xmlns:cx4="http://schemas.microsoft.com/office/drawing/2016/5/10/chartex" xmlns:cx5="http://schemas.microsoft.com/office/drawing/2016/5/11/chartex" xmlns:cx6="http://schemas.microsoft.com/office/drawing/2016/5/12/chartex" xmlns:cx7="http://schemas.microsoft.com/office/drawing/2016/5/13/chartex" xmlns:cx8="http://schemas.microsoft.com/office/drawing/2016/5/14/chartex" xmlns:mc="http://schemas.openxmlformats.org/markup-compatibility/2006" xmlns:aink="http://schemas.microsoft.com/office/drawing/2016/ink" xmlns:am3d="http://schemas.microsoft.com/office/drawing/2017/model3d" xmlns:o="urn:schemas-microsoft-com:office:office" xmlns:oel="http://schemas.microsoft.com/office/2019/extlst" xmlns:r="http://schemas.openxmlformats.org/officeDocument/2006/relationships" xmlns:m="http://schemas.openxmlformats.org/officeDocument/2006/math" xmlns:v="urn:schemas-microsoft-com:vml" xmlns:wp14="http://schemas.microsoft.com/office/word/2010/wordprocessingDrawing" xmlns:wp="http://schemas.openxmlformats.org/drawingml/2006/wordprocessingDrawing" xmlns:w10="urn:schemas-microsoft-com:office:word" xmlns:w="http://schemas.openxmlformats.org/wordprocessingml/2006/main" xmlns:w14="http://schemas.microsoft.com/office/word/2010/wordml" xmlns:w15="http://schemas.microsoft.com/office/word/2012/wordml" xmlns:w16cex="http://schemas.microsoft.com/office/word/2018/wordml/cex" xmlns:w16cid="http://schemas.microsoft.com/office/word/2016/wordml/cid" xmlns:w16="http://schemas.microsoft.com/office/word/2018/wordml" xmlns:w16du="http://schemas.microsoft.com/office/word/2023/wordml/word16du" xmlns:w16sdtdh="http://schemas.microsoft.com/office/word/2020/wordml/sdtdatahash" xmlns:w16sdtfl="http://schemas.microsoft.com/office/word/2024/wordml/sdtformatlock" xmlns:w16se="http://schemas.microsoft.com/office/word/2015/wordml/symex" xmlns:wpg="http://schemas.microsoft.com/office/word/2010/wordprocessingGroup" xmlns:wpi="http://schemas.microsoft.com/office/word/2010/wordprocessingInk" xmlns:wne="http://schemas.microsoft.com/office/word/2006/wordml" xmlns:wps="http://schemas.microsoft.com/office/word/2010/wordprocessingShape" mc:Ignorable="w14 w15 w16se w16cid w16 w16cex w16sdtdh w16sdtfl w16du wp14">
   <w:abstractNum w:abstractNumId="0" w15:restartNumberingAfterBreak="0">
     <w:nsid w:val="5D777ACD"/>
     <w:multiLevelType w:val="hybridMultilevel"/>
@@ -502,12 +484,12 @@
 </file>
 
 <file path=word/styles.xml><?xml version="1.0" encoding="utf-8"?>
-<w:styles xmlns:mc="http://schemas.openxmlformats.org/markup-compatibility/2006" xmlns:r="http://schemas.openxmlformats.org/officeDocument/2006/relationships" xmlns:w="http://schemas.openxmlformats.org/wordprocessingml/2006/main" xmlns:w14="http://schemas.microsoft.com/office/word/2010/wordml" xmlns:w15="http://schemas.microsoft.com/office/word/2012/wordml" xmlns:w16cex="http://schemas.microsoft.com/office/word/2018/wordml/cex" xmlns:w16cid="http://schemas.microsoft.com/office/word/2016/wordml/cid" xmlns:w16="http://schemas.microsoft.com/office/word/2018/wordml" xmlns:w16sdtdh="http://schemas.microsoft.com/office/word/2020/wordml/sdtdatahash" xmlns:w16se="http://schemas.microsoft.com/office/word/2015/wordml/symex" mc:Ignorable="w14 w15 w16se w16cid w16 w16cex w16sdtdh">
+<w:styles xmlns:mc="http://schemas.openxmlformats.org/markup-compatibility/2006" xmlns:r="http://schemas.openxmlformats.org/officeDocument/2006/relationships" xmlns:w="http://schemas.openxmlformats.org/wordprocessingml/2006/main" xmlns:w14="http://schemas.microsoft.com/office/word/2010/wordml" xmlns:w15="http://schemas.microsoft.com/office/word/2012/wordml" xmlns:w16cex="http://schemas.microsoft.com/office/word/2018/wordml/cex" xmlns:w16cid="http://schemas.microsoft.com/office/word/2016/wordml/cid" xmlns:w16="http://schemas.microsoft.com/office/word/2018/wordml" xmlns:w16du="http://schemas.microsoft.com/office/word/2023/wordml/word16du" xmlns:w16sdtdh="http://schemas.microsoft.com/office/word/2020/wordml/sdtdatahash" xmlns:w16sdtfl="http://schemas.microsoft.com/office/word/2024/wordml/sdtformatlock" xmlns:w16se="http://schemas.microsoft.com/office/word/2015/wordml/symex" mc:Ignorable="w14 w15 w16se w16cid w16 w16cex w16sdtdh w16sdtfl w16du">
   <w:docDefaults>
     <w:rPrDefault>
       <w:rPr>
-        <w:rFonts w:ascii="Times New Roman" w:eastAsia="新細明體" w:hAnsi="Times New Roman" w:cs="Times New Roman"/>
-        <w:lang w:val="en-US" w:eastAsia="zh-TW" w:bidi="ar-SA"/>
+        <w:rFonts w:ascii="Times New Roman" w:eastAsia="PMingLiU" w:hAnsi="Times New Roman" w:cs="Times New Roman"/>
+        <w:lang w:val="en-TW" w:eastAsia="zh-TW" w:bidi="ar-SA"/>
       </w:rPr>
     </w:rPrDefault>
     <w:pPrDefault/>
@@ -528,6 +510,50 @@
     <w:lsdException w:name="Subtitle" w:qFormat="1"/>
     <w:lsdException w:name="Strong" w:qFormat="1"/>
     <w:lsdException w:name="Emphasis" w:qFormat="1"/>
+    <w:lsdException w:name="Normal Table" w:semiHidden="1" w:unhideWhenUsed="1"/>
+    <w:lsdException w:name="Table Simple 1" w:semiHidden="1" w:unhideWhenUsed="1"/>
+    <w:lsdException w:name="Table Simple 2" w:semiHidden="1" w:unhideWhenUsed="1"/>
+    <w:lsdException w:name="Table Simple 3" w:semiHidden="1" w:unhideWhenUsed="1"/>
+    <w:lsdException w:name="Table Classic 1" w:semiHidden="1" w:unhideWhenUsed="1"/>
+    <w:lsdException w:name="Table Classic 2" w:semiHidden="1" w:unhideWhenUsed="1"/>
+    <w:lsdException w:name="Table Classic 3" w:semiHidden="1" w:unhideWhenUsed="1"/>
+    <w:lsdException w:name="Table Classic 4" w:semiHidden="1" w:unhideWhenUsed="1"/>
+    <w:lsdException w:name="Table Colorful 1" w:semiHidden="1" w:unhideWhenUsed="1"/>
+    <w:lsdException w:name="Table Colorful 2" w:semiHidden="1" w:unhideWhenUsed="1"/>
+    <w:lsdException w:name="Table Colorful 3" w:semiHidden="1" w:unhideWhenUsed="1"/>
+    <w:lsdException w:name="Table Columns 1" w:semiHidden="1" w:unhideWhenUsed="1"/>
+    <w:lsdException w:name="Table Columns 2" w:semiHidden="1" w:unhideWhenUsed="1"/>
+    <w:lsdException w:name="Table Columns 3" w:semiHidden="1" w:unhideWhenUsed="1"/>
+    <w:lsdException w:name="Table Columns 4" w:semiHidden="1" w:unhideWhenUsed="1"/>
+    <w:lsdException w:name="Table Columns 5" w:semiHidden="1" w:unhideWhenUsed="1"/>
+    <w:lsdException w:name="Table Grid 1" w:semiHidden="1" w:unhideWhenUsed="1"/>
+    <w:lsdException w:name="Table Grid 2" w:semiHidden="1" w:unhideWhenUsed="1"/>
+    <w:lsdException w:name="Table Grid 3" w:semiHidden="1" w:unhideWhenUsed="1"/>
+    <w:lsdException w:name="Table Grid 4" w:semiHidden="1" w:unhideWhenUsed="1"/>
+    <w:lsdException w:name="Table Grid 5" w:semiHidden="1" w:unhideWhenUsed="1"/>
+    <w:lsdException w:name="Table Grid 6" w:semiHidden="1" w:unhideWhenUsed="1"/>
+    <w:lsdException w:name="Table Grid 7" w:semiHidden="1" w:unhideWhenUsed="1"/>
+    <w:lsdException w:name="Table Grid 8" w:semiHidden="1" w:unhideWhenUsed="1"/>
+    <w:lsdException w:name="Table List 1" w:semiHidden="1" w:unhideWhenUsed="1"/>
+    <w:lsdException w:name="Table List 2" w:semiHidden="1" w:unhideWhenUsed="1"/>
+    <w:lsdException w:name="Table List 3" w:semiHidden="1" w:unhideWhenUsed="1"/>
+    <w:lsdException w:name="Table List 4" w:semiHidden="1" w:unhideWhenUsed="1"/>
+    <w:lsdException w:name="Table List 5" w:semiHidden="1" w:unhideWhenUsed="1"/>
+    <w:lsdException w:name="Table List 6" w:semiHidden="1" w:unhideWhenUsed="1"/>
+    <w:lsdException w:name="Table List 7" w:semiHidden="1" w:unhideWhenUsed="1"/>
+    <w:lsdException w:name="Table List 8" w:semiHidden="1" w:unhideWhenUsed="1"/>
+    <w:lsdException w:name="Table 3D effects 1" w:semiHidden="1" w:unhideWhenUsed="1"/>
+    <w:lsdException w:name="Table 3D effects 2" w:semiHidden="1" w:unhideWhenUsed="1"/>
+    <w:lsdException w:name="Table 3D effects 3" w:semiHidden="1" w:unhideWhenUsed="1"/>
+    <w:lsdException w:name="Table Contemporary" w:semiHidden="1" w:unhideWhenUsed="1"/>
+    <w:lsdException w:name="Table Elegant" w:semiHidden="1" w:unhideWhenUsed="1"/>
+    <w:lsdException w:name="Table Professional" w:semiHidden="1" w:unhideWhenUsed="1"/>
+    <w:lsdException w:name="Table Subtle 1" w:semiHidden="1" w:unhideWhenUsed="1"/>
+    <w:lsdException w:name="Table Subtle 2" w:semiHidden="1" w:unhideWhenUsed="1"/>
+    <w:lsdException w:name="Table Web 1" w:semiHidden="1" w:unhideWhenUsed="1"/>
+    <w:lsdException w:name="Table Web 2" w:semiHidden="1" w:unhideWhenUsed="1"/>
+    <w:lsdException w:name="Table Web 3" w:semiHidden="1" w:unhideWhenUsed="1"/>
+    <w:lsdException w:name="Table Theme" w:semiHidden="1" w:unhideWhenUsed="1"/>
     <w:lsdException w:name="Placeholder Text" w:semiHidden="1" w:uiPriority="99"/>
     <w:lsdException w:name="No Spacing" w:uiPriority="1" w:qFormat="1"/>
     <w:lsdException w:name="Light Shading" w:uiPriority="60"/>
@@ -749,7 +775,7 @@
     <w:lsdException w:name="Unresolved Mention" w:semiHidden="1" w:uiPriority="99" w:unhideWhenUsed="1"/>
     <w:lsdException w:name="Smart Link" w:semiHidden="1" w:uiPriority="99" w:unhideWhenUsed="1"/>
   </w:latentStyles>
-  <w:style w:type="paragraph" w:default="1" w:styleId="a">
+  <w:style w:type="paragraph" w:default="1" w:styleId="Normal">
     <w:name w:val="Normal"/>
     <w:qFormat/>
     <w:rsid w:val="0029153B"/>
@@ -760,15 +786,20 @@
       <w:kern w:val="2"/>
       <w:sz w:val="24"/>
       <w:szCs w:val="24"/>
+      <w:lang w:val="en-US"/>
     </w:rPr>
   </w:style>
-  <w:style w:type="character" w:default="1" w:styleId="a0">
+  <w:style w:type="character" w:default="1" w:styleId="DefaultParagraphFont">
     <w:name w:val="Default Paragraph Font"/>
+    <w:uiPriority w:val="1"/>
     <w:semiHidden/>
+    <w:unhideWhenUsed/>
   </w:style>
-  <w:style w:type="table" w:default="1" w:styleId="a1">
+  <w:style w:type="table" w:default="1" w:styleId="TableNormal">
     <w:name w:val="Normal Table"/>
+    <w:uiPriority w:val="99"/>
     <w:semiHidden/>
+    <w:unhideWhenUsed/>
     <w:tblPr>
       <w:tblInd w:w="0" w:type="dxa"/>
       <w:tblCellMar>
@@ -779,9 +810,11 @@
       </w:tblCellMar>
     </w:tblPr>
   </w:style>
-  <w:style w:type="numbering" w:default="1" w:styleId="a2">
+  <w:style w:type="numbering" w:default="1" w:styleId="NoList">
     <w:name w:val="No List"/>
+    <w:uiPriority w:val="99"/>
     <w:semiHidden/>
+    <w:unhideWhenUsed/>
   </w:style>
 </w:styles>
 </file>

</xml_diff>

<commit_message>
Remove obsolete lab files: deleted Lab5.pptx, D1210799.docx, D1210799.pdf from Lab-8 and Lab-9 directories, and updated a related document.
</commit_message>
<xml_diff>
--- a/微處理機結報範例.docx
+++ b/微處理機結報範例.docx
@@ -118,7 +118,7 @@
     </w:p>
     <w:p>
       <w:pPr>
-        <w:ind w:leftChars="300" w:left="720"/>
+        <w:ind w:left="480"/>
         <w:rPr>
           <w:rFonts w:eastAsia="DFKai-SB"/>
         </w:rPr>
@@ -168,7 +168,7 @@
     </w:p>
     <w:p>
       <w:pPr>
-        <w:ind w:leftChars="300" w:left="720"/>
+        <w:ind w:firstLine="480"/>
         <w:rPr>
           <w:rFonts w:eastAsia="DFKai-SB"/>
         </w:rPr>
@@ -218,25 +218,39 @@
     </w:p>
     <w:p>
       <w:pPr>
+        <w:ind w:firstLine="480"/>
+        <w:rPr>
+          <w:rFonts w:eastAsia="DFKai-SB"/>
+        </w:rPr>
+      </w:pPr>
+      <w:r>
+        <w:rPr>
+          <w:rFonts w:eastAsia="DFKai-SB"/>
+        </w:rPr>
+        <w:t>How did you solve the problems?</w:t>
+      </w:r>
+    </w:p>
+    <w:p>
+      <w:pPr>
         <w:ind w:leftChars="200" w:left="480" w:firstLineChars="100" w:firstLine="240"/>
         <w:rPr>
           <w:rFonts w:eastAsia="DFKai-SB"/>
         </w:rPr>
       </w:pPr>
-      <w:r>
-        <w:rPr>
-          <w:rFonts w:eastAsia="DFKai-SB"/>
-        </w:rPr>
-        <w:t>How did you solve the problems?</w:t>
-      </w:r>
-    </w:p>
-    <w:p>
-      <w:pPr>
-        <w:ind w:leftChars="200" w:left="480" w:firstLineChars="100" w:firstLine="240"/>
-        <w:rPr>
-          <w:rFonts w:eastAsia="DFKai-SB"/>
-        </w:rPr>
-      </w:pPr>
+    </w:p>
+    <w:p>
+      <w:pPr>
+        <w:ind w:left="709"/>
+        <w:rPr>
+          <w:rFonts w:ascii="BiauKaiTC Regular" w:eastAsia="BiauKaiTC Regular" w:hAnsi="BiauKaiTC Regular"/>
+        </w:rPr>
+      </w:pPr>
+      <w:r>
+        <w:rPr>
+          <w:rFonts w:ascii="BiauKaiTC Regular" w:eastAsia="BiauKaiTC Regular" w:hAnsi="BiauKaiTC Regular" w:hint="eastAsia"/>
+        </w:rPr>
+        <w:t>在找尋這些問題的解決方法與問題點時，我有使用 ChatGPT 協助我找尋與解決問題。包含 實驗結報的內容修改與潤飾都有使用 ChatGPT 協助。</w:t>
+      </w:r>
     </w:p>
     <w:p>
       <w:pPr>
@@ -278,7 +292,7 @@
     </w:p>
     <w:p>
       <w:pPr>
-        <w:ind w:leftChars="200" w:left="480" w:firstLineChars="100" w:firstLine="240"/>
+        <w:ind w:firstLine="480"/>
         <w:rPr>
           <w:rFonts w:eastAsia="DFKai-SB"/>
         </w:rPr>

</xml_diff>